<commit_message>
Feita explicação do 7, corrigida a do 6
Corrigido um bug no PEP
</commit_message>
<xml_diff>
--- a/Trabalho 2/Explica��es.docx
+++ b/Trabalho 2/Explica��es.docx
@@ -6,9 +6,11 @@
       <w:pPr>
         <w:pStyle w:val="Cabealho1"/>
       </w:pPr>
+      <w:proofErr w:type="spellStart"/>
       <w:r>
         <w:t>GmailContacts</w:t>
       </w:r>
+      <w:proofErr w:type="spellEnd"/>
     </w:p>
     <w:p/>
     <w:p>
@@ -28,7 +30,15 @@
         <w:t xml:space="preserve">MVC 3, </w:t>
       </w:r>
       <w:r>
-        <w:t xml:space="preserve">irá mostrar contactos de um determinado utilizador do Google, existe um input na aplicação para indicar o email do qual pretendemos ver os contactos, é </w:t>
+        <w:t xml:space="preserve">irá mostrar contactos de um determinado utilizador do Google, existe um input na aplicação para indicar o </w:t>
+      </w:r>
+      <w:proofErr w:type="gramStart"/>
+      <w:r>
+        <w:t>email</w:t>
+      </w:r>
+      <w:proofErr w:type="gramEnd"/>
+      <w:r>
+        <w:t xml:space="preserve"> do qual pretendemos ver os contactos, é </w:t>
       </w:r>
       <w:r>
         <w:rPr>
@@ -109,18 +119,66 @@
         <w:ind w:firstLine="708"/>
       </w:pPr>
       <w:r>
-        <w:t xml:space="preserve">Tudo acontece no ContactController, começando na acção ObtainAll, que irá fazer um redirect do dono do recurso para uma página da Google onde este irá ser perguntado se autoriza que a aplicação aceda ao recurso. Após a responsa a Google irá redireccionar de volta, para um URI que é indicado no primeiro redirect, caso o dono do recurso tenha autorizado iremos obter um </w:t>
-      </w:r>
+        <w:t xml:space="preserve">Tudo acontece no </w:t>
+      </w:r>
+      <w:proofErr w:type="spellStart"/>
+      <w:r>
+        <w:t>ContactController</w:t>
+      </w:r>
+      <w:proofErr w:type="spellEnd"/>
+      <w:r>
+        <w:t xml:space="preserve">, começando na acção </w:t>
+      </w:r>
+      <w:proofErr w:type="spellStart"/>
+      <w:r>
+        <w:t>ObtainAll</w:t>
+      </w:r>
+      <w:proofErr w:type="spellEnd"/>
+      <w:r>
+        <w:t xml:space="preserve">, que irá fazer um </w:t>
+      </w:r>
+      <w:proofErr w:type="spellStart"/>
+      <w:r>
+        <w:t>redirect</w:t>
+      </w:r>
+      <w:proofErr w:type="spellEnd"/>
+      <w:r>
+        <w:t xml:space="preserve"> do dono do recurso para uma página </w:t>
+      </w:r>
+      <w:proofErr w:type="gramStart"/>
+      <w:r>
+        <w:t>da Google</w:t>
+      </w:r>
+      <w:proofErr w:type="gramEnd"/>
+      <w:r>
+        <w:t xml:space="preserve"> onde este irá ser perguntado se autoriza que a aplicação aceda ao recurso. Após a responsa a Google irá redireccionar de volta, para um URI que é indicado no primeiro </w:t>
+      </w:r>
+      <w:proofErr w:type="spellStart"/>
+      <w:r>
+        <w:t>redirect</w:t>
+      </w:r>
+      <w:proofErr w:type="spellEnd"/>
+      <w:r>
+        <w:t xml:space="preserve">, caso o dono do recurso tenha autorizado iremos obter um </w:t>
+      </w:r>
+      <w:proofErr w:type="spellStart"/>
       <w:r>
         <w:rPr>
           <w:i/>
         </w:rPr>
-        <w:t xml:space="preserve">Autorization </w:t>
-      </w:r>
+        <w:t>Autorization</w:t>
+      </w:r>
+      <w:proofErr w:type="spellEnd"/>
       <w:r>
         <w:rPr>
           <w:i/>
         </w:rPr>
+        <w:t xml:space="preserve"> </w:t>
+      </w:r>
+      <w:r>
+        <w:rPr>
+          <w:i/>
+        </w:rPr>
         <w:t xml:space="preserve">Grant </w:t>
       </w:r>
       <w:r>
@@ -130,10 +188,34 @@
         <w:rPr>
           <w:i/>
         </w:rPr>
-        <w:t>Access Token</w:t>
-      </w:r>
-      <w:r>
-        <w:t xml:space="preserve"> fazendo um novo pedido à Google, neste pedido é necessário indicar um redirect_uri (embora não seja usado para fazer redirect) que tem que ser o mesmo que o indicado no primeiro pedido.</w:t>
+        <w:t xml:space="preserve">Access </w:t>
+      </w:r>
+      <w:proofErr w:type="spellStart"/>
+      <w:r>
+        <w:rPr>
+          <w:i/>
+        </w:rPr>
+        <w:t>Token</w:t>
+      </w:r>
+      <w:proofErr w:type="spellEnd"/>
+      <w:r>
+        <w:t xml:space="preserve"> fazendo um novo pedido à Google, neste pedido é necessário indicar um </w:t>
+      </w:r>
+      <w:proofErr w:type="spellStart"/>
+      <w:r>
+        <w:t>redirect_uri</w:t>
+      </w:r>
+      <w:proofErr w:type="spellEnd"/>
+      <w:r>
+        <w:t xml:space="preserve"> (embora não seja usado para fazer </w:t>
+      </w:r>
+      <w:proofErr w:type="spellStart"/>
+      <w:r>
+        <w:t>redirect</w:t>
+      </w:r>
+      <w:proofErr w:type="spellEnd"/>
+      <w:r>
+        <w:t>) que tem que ser o mesmo que o indicado no primeiro pedido.</w:t>
       </w:r>
     </w:p>
     <w:p>
@@ -147,8 +229,16 @@
         <w:rPr>
           <w:i/>
         </w:rPr>
-        <w:t>Access Token</w:t>
-      </w:r>
+        <w:t xml:space="preserve">Access </w:t>
+      </w:r>
+      <w:proofErr w:type="spellStart"/>
+      <w:r>
+        <w:rPr>
+          <w:i/>
+        </w:rPr>
+        <w:t>Token</w:t>
+      </w:r>
+      <w:proofErr w:type="spellEnd"/>
       <w:r>
         <w:t xml:space="preserve"> podemos </w:t>
       </w:r>
@@ -162,17 +252,27 @@
         <w:rPr>
           <w:i/>
         </w:rPr>
-        <w:t>Access Token</w:t>
-      </w:r>
+        <w:t xml:space="preserve">Access </w:t>
+      </w:r>
+      <w:proofErr w:type="spellStart"/>
+      <w:r>
+        <w:rPr>
+          <w:i/>
+        </w:rPr>
+        <w:t>Token</w:t>
+      </w:r>
+      <w:proofErr w:type="spellEnd"/>
       <w:r>
         <w:t xml:space="preserve">, sendo que a resposta irá vir em XML bastando então fazer o </w:t>
       </w:r>
+      <w:proofErr w:type="spellStart"/>
       <w:r>
         <w:rPr>
           <w:i/>
         </w:rPr>
         <w:t>parsing</w:t>
       </w:r>
+      <w:proofErr w:type="spellEnd"/>
       <w:r>
         <w:t xml:space="preserve"> destes dados e mostrar ao dono do recurso. </w:t>
       </w:r>
@@ -196,7 +296,55 @@
         <w:ind w:firstLine="708"/>
       </w:pPr>
       <w:r>
-        <w:t>Para facilitar o processo foi trocado o servidor de testes pelo IIS Express, isto pode ser feito fazendo right-click no projecto e escolhendo a opção "Use IIS Express...". Começamos então a usar o IIS Express, agora é preciso que este aceite ligações SSL e para isso abre-se as propriedades do projecto e na opção "SSL Enabled" escolhe-se true.</w:t>
+        <w:t xml:space="preserve">Para facilitar o processo foi trocado o servidor de testes pelo IIS </w:t>
+      </w:r>
+      <w:proofErr w:type="spellStart"/>
+      <w:r>
+        <w:t>Express</w:t>
+      </w:r>
+      <w:proofErr w:type="spellEnd"/>
+      <w:r>
+        <w:t xml:space="preserve">, isto pode ser feito fazendo </w:t>
+      </w:r>
+      <w:proofErr w:type="spellStart"/>
+      <w:r>
+        <w:t>right-click</w:t>
+      </w:r>
+      <w:proofErr w:type="spellEnd"/>
+      <w:r>
+        <w:t xml:space="preserve"> no projecto e escolhendo a opção "Use IIS </w:t>
+      </w:r>
+      <w:proofErr w:type="spellStart"/>
+      <w:r>
+        <w:t>Express</w:t>
+      </w:r>
+      <w:proofErr w:type="spellEnd"/>
+      <w:r>
+        <w:t xml:space="preserve">...". Começamos então a usar o IIS </w:t>
+      </w:r>
+      <w:proofErr w:type="spellStart"/>
+      <w:r>
+        <w:t>Express</w:t>
+      </w:r>
+      <w:proofErr w:type="spellEnd"/>
+      <w:r>
+        <w:t xml:space="preserve">, agora é preciso que este aceite ligações SSL e para isso abre-se as propriedades do projecto e na opção "SSL </w:t>
+      </w:r>
+      <w:proofErr w:type="spellStart"/>
+      <w:r>
+        <w:t>Enabled</w:t>
+      </w:r>
+      <w:proofErr w:type="spellEnd"/>
+      <w:r>
+        <w:t xml:space="preserve">" escolhe-se </w:t>
+      </w:r>
+      <w:proofErr w:type="spellStart"/>
+      <w:r>
+        <w:t>true</w:t>
+      </w:r>
+      <w:proofErr w:type="spellEnd"/>
+      <w:r>
+        <w:t>.</w:t>
       </w:r>
     </w:p>
     <w:p>
@@ -204,10 +352,39 @@
         <w:ind w:firstLine="708"/>
       </w:pPr>
       <w:r>
-        <w:t>Agora é preciso instalar o certificado na máquina, garantindo que temos a chave primária deste, e adicionar o certificado root como trusted. Estando os certificados instalados precisamos então de escolher o certificado que o IIS Express vai usar, para i</w:t>
-      </w:r>
-      <w:r>
-        <w:t>sso usamos os seguinte comandos:</w:t>
+        <w:t xml:space="preserve">Agora é preciso instalar o certificado na máquina, garantindo que temos a chave primária deste, e adicionar o certificado </w:t>
+      </w:r>
+      <w:proofErr w:type="spellStart"/>
+      <w:r>
+        <w:t>root</w:t>
+      </w:r>
+      <w:proofErr w:type="spellEnd"/>
+      <w:r>
+        <w:t xml:space="preserve"> como </w:t>
+      </w:r>
+      <w:proofErr w:type="spellStart"/>
+      <w:r>
+        <w:t>trusted</w:t>
+      </w:r>
+      <w:proofErr w:type="spellEnd"/>
+      <w:r>
+        <w:t xml:space="preserve">. Estando os certificados instalados precisamos então de escolher o certificado que o IIS </w:t>
+      </w:r>
+      <w:proofErr w:type="spellStart"/>
+      <w:r>
+        <w:t>Express</w:t>
+      </w:r>
+      <w:proofErr w:type="spellEnd"/>
+      <w:r>
+        <w:t xml:space="preserve"> vai usar, para isso usamos </w:t>
+      </w:r>
+      <w:proofErr w:type="gramStart"/>
+      <w:r>
+        <w:t>os seguinte</w:t>
+      </w:r>
+      <w:proofErr w:type="gramEnd"/>
+      <w:r>
+        <w:t xml:space="preserve"> comandos:</w:t>
       </w:r>
     </w:p>
     <w:p>
@@ -221,11 +398,61 @@
           <w:lang w:val="en-US"/>
         </w:rPr>
       </w:pPr>
+      <w:proofErr w:type="spellStart"/>
       <w:r>
         <w:rPr>
           <w:lang w:val="en-US"/>
         </w:rPr>
-        <w:t>netsh http delete sslcert ipport=0.0.0.0:&lt;SSLPort&gt;</w:t>
+        <w:t>netsh</w:t>
+      </w:r>
+      <w:proofErr w:type="spellEnd"/>
+      <w:r>
+        <w:rPr>
+          <w:lang w:val="en-US"/>
+        </w:rPr>
+        <w:t xml:space="preserve"> http delete </w:t>
+      </w:r>
+      <w:proofErr w:type="spellStart"/>
+      <w:r>
+        <w:rPr>
+          <w:lang w:val="en-US"/>
+        </w:rPr>
+        <w:t>sslcert</w:t>
+      </w:r>
+      <w:proofErr w:type="spellEnd"/>
+      <w:r>
+        <w:rPr>
+          <w:lang w:val="en-US"/>
+        </w:rPr>
+        <w:t xml:space="preserve"> </w:t>
+      </w:r>
+      <w:proofErr w:type="spellStart"/>
+      <w:r>
+        <w:rPr>
+          <w:lang w:val="en-US"/>
+        </w:rPr>
+        <w:t>ipport</w:t>
+      </w:r>
+      <w:proofErr w:type="spellEnd"/>
+      <w:r>
+        <w:rPr>
+          <w:lang w:val="en-US"/>
+        </w:rPr>
+        <w:t>=0.0.0.0:&lt;</w:t>
+      </w:r>
+      <w:proofErr w:type="spellStart"/>
+      <w:r>
+        <w:rPr>
+          <w:lang w:val="en-US"/>
+        </w:rPr>
+        <w:t>SSLPort</w:t>
+      </w:r>
+      <w:proofErr w:type="spellEnd"/>
+      <w:r>
+        <w:rPr>
+          <w:lang w:val="en-US"/>
+        </w:rPr>
+        <w:t>&gt;</w:t>
       </w:r>
     </w:p>
     <w:p>
@@ -237,7 +464,15 @@
         </w:numPr>
       </w:pPr>
       <w:r>
-        <w:t>Este comando irá apagar o certificado que se encontra de momento na porta &lt;SSLPort&gt;.</w:t>
+        <w:t>Este comando irá apagar o certificado que se encontra de momento na porta &lt;</w:t>
+      </w:r>
+      <w:proofErr w:type="spellStart"/>
+      <w:r>
+        <w:t>SSLPort</w:t>
+      </w:r>
+      <w:proofErr w:type="spellEnd"/>
+      <w:r>
+        <w:t>&gt;.</w:t>
       </w:r>
     </w:p>
     <w:p>
@@ -251,11 +486,103 @@
           <w:lang w:val="en-US"/>
         </w:rPr>
       </w:pPr>
+      <w:proofErr w:type="spellStart"/>
       <w:r>
         <w:rPr>
           <w:lang w:val="en-US"/>
         </w:rPr>
-        <w:t>netsh http add sslcert ipport=0.0.0.0:44300 certstorename=MY certhash=&lt;certificate hash&gt; appid=&lt;appid&gt;</w:t>
+        <w:t>netsh</w:t>
+      </w:r>
+      <w:proofErr w:type="spellEnd"/>
+      <w:r>
+        <w:rPr>
+          <w:lang w:val="en-US"/>
+        </w:rPr>
+        <w:t xml:space="preserve"> http add </w:t>
+      </w:r>
+      <w:proofErr w:type="spellStart"/>
+      <w:r>
+        <w:rPr>
+          <w:lang w:val="en-US"/>
+        </w:rPr>
+        <w:t>sslcert</w:t>
+      </w:r>
+      <w:proofErr w:type="spellEnd"/>
+      <w:r>
+        <w:rPr>
+          <w:lang w:val="en-US"/>
+        </w:rPr>
+        <w:t xml:space="preserve"> </w:t>
+      </w:r>
+      <w:proofErr w:type="spellStart"/>
+      <w:r>
+        <w:rPr>
+          <w:lang w:val="en-US"/>
+        </w:rPr>
+        <w:t>ipport</w:t>
+      </w:r>
+      <w:proofErr w:type="spellEnd"/>
+      <w:r>
+        <w:rPr>
+          <w:lang w:val="en-US"/>
+        </w:rPr>
+        <w:t xml:space="preserve">=0.0.0.0:44300 </w:t>
+      </w:r>
+      <w:proofErr w:type="spellStart"/>
+      <w:r>
+        <w:rPr>
+          <w:lang w:val="en-US"/>
+        </w:rPr>
+        <w:t>certstorename</w:t>
+      </w:r>
+      <w:proofErr w:type="spellEnd"/>
+      <w:r>
+        <w:rPr>
+          <w:lang w:val="en-US"/>
+        </w:rPr>
+        <w:t xml:space="preserve">=MY </w:t>
+      </w:r>
+      <w:proofErr w:type="spellStart"/>
+      <w:r>
+        <w:rPr>
+          <w:lang w:val="en-US"/>
+        </w:rPr>
+        <w:t>certhash</w:t>
+      </w:r>
+      <w:proofErr w:type="spellEnd"/>
+      <w:r>
+        <w:rPr>
+          <w:lang w:val="en-US"/>
+        </w:rPr>
+        <w:t xml:space="preserve">=&lt;certificate hash&gt; </w:t>
+      </w:r>
+      <w:proofErr w:type="spellStart"/>
+      <w:r>
+        <w:rPr>
+          <w:lang w:val="en-US"/>
+        </w:rPr>
+        <w:t>appid</w:t>
+      </w:r>
+      <w:proofErr w:type="spellEnd"/>
+      <w:r>
+        <w:rPr>
+          <w:lang w:val="en-US"/>
+        </w:rPr>
+        <w:t>=&lt;</w:t>
+      </w:r>
+      <w:proofErr w:type="spellStart"/>
+      <w:r>
+        <w:rPr>
+          <w:lang w:val="en-US"/>
+        </w:rPr>
+        <w:t>appid</w:t>
+      </w:r>
+      <w:proofErr w:type="spellEnd"/>
+      <w:r>
+        <w:rPr>
+          <w:lang w:val="en-US"/>
+        </w:rPr>
+        <w:t>&gt;</w:t>
       </w:r>
     </w:p>
     <w:p>
@@ -267,7 +594,23 @@
         </w:numPr>
       </w:pPr>
       <w:r>
-        <w:t>Este comando irá adicionar um novo certificado a essa porta, o valor appid pode ser um qualquer identificador único (por ex, {214124cd-d05b-4309-9af9-9cac44b2b74a}).</w:t>
+        <w:t xml:space="preserve">Este comando irá adicionar um novo certificado a essa porta, o valor </w:t>
+      </w:r>
+      <w:proofErr w:type="spellStart"/>
+      <w:r>
+        <w:t>appid</w:t>
+      </w:r>
+      <w:proofErr w:type="spellEnd"/>
+      <w:r>
+        <w:t xml:space="preserve"> pode ser um qualquer identificador único (por </w:t>
+      </w:r>
+      <w:proofErr w:type="spellStart"/>
+      <w:r>
+        <w:t>ex</w:t>
+      </w:r>
+      <w:proofErr w:type="spellEnd"/>
+      <w:r>
+        <w:t>, {214124cd-d05b-4309-9af9-9cac44b2b74a}).</w:t>
       </w:r>
     </w:p>
     <w:p>
@@ -277,45 +620,61 @@
       <w:r>
         <w:t xml:space="preserve">Por fim, é preciso adicionar o </w:t>
       </w:r>
+      <w:proofErr w:type="spellStart"/>
       <w:r>
         <w:rPr>
           <w:i/>
         </w:rPr>
         <w:t>callback</w:t>
       </w:r>
+      <w:proofErr w:type="spellEnd"/>
       <w:r>
         <w:t xml:space="preserve"> para </w:t>
       </w:r>
+      <w:proofErr w:type="spellStart"/>
       <w:r>
         <w:rPr>
           <w:i/>
         </w:rPr>
         <w:t>https</w:t>
       </w:r>
+      <w:proofErr w:type="spellEnd"/>
       <w:r>
         <w:t xml:space="preserve"> no painel de </w:t>
       </w:r>
       <w:r>
-        <w:t>controlo das APIs do Google. E d</w:t>
+        <w:t xml:space="preserve">controlo das </w:t>
+      </w:r>
+      <w:proofErr w:type="spellStart"/>
+      <w:r>
+        <w:t>APIs</w:t>
+      </w:r>
+      <w:proofErr w:type="spellEnd"/>
+      <w:r>
+        <w:t xml:space="preserve"> do Google. E d</w:t>
       </w:r>
       <w:r>
         <w:t xml:space="preserve">epois disso é preciso que a aplicação escolha este novo </w:t>
       </w:r>
+      <w:proofErr w:type="spellStart"/>
       <w:r>
         <w:rPr>
           <w:i/>
         </w:rPr>
         <w:t>callback</w:t>
       </w:r>
+      <w:proofErr w:type="spellEnd"/>
       <w:r>
         <w:t xml:space="preserve"> como </w:t>
       </w:r>
+      <w:proofErr w:type="spellStart"/>
       <w:r>
         <w:rPr>
           <w:i/>
         </w:rPr>
         <w:t>callback</w:t>
       </w:r>
+      <w:proofErr w:type="spellEnd"/>
       <w:r>
         <w:t xml:space="preserve"> a usar, a partir deste momento iremos estar a comunicar sobre um canal seguro.</w:t>
       </w:r>
@@ -329,16 +688,29 @@
       <w:pPr>
         <w:pStyle w:val="Cabealho1"/>
       </w:pPr>
+      <w:proofErr w:type="spellStart"/>
       <w:r>
         <w:lastRenderedPageBreak/>
-        <w:t>PolicyDecisionPoint utilizando RBAC1</w:t>
+        <w:t>PolicyDecisionPoint</w:t>
+      </w:r>
+      <w:proofErr w:type="spellEnd"/>
+      <w:r>
+        <w:t xml:space="preserve"> utilizando RBAC1</w:t>
       </w:r>
     </w:p>
     <w:p/>
     <w:p>
       <w:r>
         <w:tab/>
-        <w:t>No desenvolvimento deste componente .NET foi definido um modelo interno para representar os diversos intermediários:</w:t>
+        <w:t xml:space="preserve">No desenvolvimento deste </w:t>
+      </w:r>
+      <w:proofErr w:type="gramStart"/>
+      <w:r>
+        <w:t>componente .NET foi definido</w:t>
+      </w:r>
+      <w:proofErr w:type="gramEnd"/>
+      <w:r>
+        <w:t xml:space="preserve"> um modelo interno para representar os diversos intermediários:</w:t>
       </w:r>
     </w:p>
     <w:p>
@@ -349,9 +721,24 @@
           <w:numId w:val="2"/>
         </w:numPr>
       </w:pPr>
+      <w:proofErr w:type="spellStart"/>
       <w:r>
         <w:t>User</w:t>
       </w:r>
+      <w:proofErr w:type="spellEnd"/>
+      <w:proofErr w:type="gramStart"/>
+      <w:r>
+        <w:t>,</w:t>
+      </w:r>
+      <w:proofErr w:type="gramEnd"/>
+      <w:r>
+        <w:t xml:space="preserve"> implementa interface </w:t>
+      </w:r>
+      <w:proofErr w:type="spellStart"/>
+      <w:r>
+        <w:t>IPrincipal</w:t>
+      </w:r>
+      <w:proofErr w:type="spellEnd"/>
     </w:p>
     <w:p>
       <w:pPr>
@@ -373,28 +760,53 @@
           <w:numId w:val="2"/>
         </w:numPr>
       </w:pPr>
+      <w:proofErr w:type="spellStart"/>
       <w:r>
         <w:t>Permission</w:t>
       </w:r>
-    </w:p>
-    <w:p>
-      <w:pPr>
-        <w:pStyle w:val="PargrafodaLista"/>
-        <w:numPr>
-          <w:ilvl w:val="0"/>
-          <w:numId w:val="2"/>
-        </w:numPr>
-      </w:pPr>
-      <w:r>
-        <w:t>Session</w:t>
-      </w:r>
-    </w:p>
-    <w:p>
-      <w:pPr>
-        <w:ind w:firstLine="360"/>
-      </w:pPr>
-      <w:r>
-        <w:t>A classe PolicyDecisionPoint é então onde tudo acontece, esta tem dois construtores um sem parâmetros e outro que recebe 6 enumeráveis de string que representam a seguinte informação:</w:t>
+      <w:proofErr w:type="spellEnd"/>
+      <w:proofErr w:type="gramStart"/>
+      <w:r>
+        <w:t>,</w:t>
+      </w:r>
+      <w:proofErr w:type="gramEnd"/>
+      <w:r>
+        <w:t xml:space="preserve"> implementa interface </w:t>
+      </w:r>
+      <w:proofErr w:type="spellStart"/>
+      <w:r>
+        <w:t>IPermission</w:t>
+      </w:r>
+      <w:proofErr w:type="spellEnd"/>
+    </w:p>
+    <w:p>
+      <w:pPr>
+        <w:ind w:firstLine="349"/>
+      </w:pPr>
+      <w:r>
+        <w:t xml:space="preserve">A classe </w:t>
+      </w:r>
+      <w:proofErr w:type="spellStart"/>
+      <w:r>
+        <w:t>PolicyDecisionPoint</w:t>
+      </w:r>
+      <w:proofErr w:type="spellEnd"/>
+      <w:r>
+        <w:t xml:space="preserve"> é então onde tudo acontece, esta tem dois construtores</w:t>
+      </w:r>
+      <w:r>
+        <w:t>,</w:t>
+      </w:r>
+      <w:r>
+        <w:t xml:space="preserve"> um sem parâmetros e outro que recebe 6 enumeráveis de </w:t>
+      </w:r>
+      <w:proofErr w:type="spellStart"/>
+      <w:r>
+        <w:t>string</w:t>
+      </w:r>
+      <w:proofErr w:type="spellEnd"/>
+      <w:r>
+        <w:t xml:space="preserve"> que representam a seguinte informação:</w:t>
       </w:r>
     </w:p>
     <w:p>
@@ -406,9 +818,11 @@
         </w:numPr>
         <w:ind w:left="709"/>
       </w:pPr>
+      <w:proofErr w:type="spellStart"/>
       <w:r>
         <w:t>Users</w:t>
       </w:r>
+      <w:proofErr w:type="spellEnd"/>
     </w:p>
     <w:p>
       <w:pPr>
@@ -432,9 +846,11 @@
         </w:numPr>
         <w:ind w:left="709"/>
       </w:pPr>
+      <w:proofErr w:type="spellStart"/>
       <w:r>
         <w:t>Permissions</w:t>
       </w:r>
+      <w:proofErr w:type="spellEnd"/>
     </w:p>
     <w:p>
       <w:pPr>
@@ -446,8 +862,13 @@
         <w:ind w:left="709"/>
       </w:pPr>
       <w:r>
-        <w:t>Roles Heritage</w:t>
-      </w:r>
+        <w:t xml:space="preserve">Roles </w:t>
+      </w:r>
+      <w:proofErr w:type="spellStart"/>
+      <w:r>
+        <w:t>Heritage</w:t>
+      </w:r>
+      <w:proofErr w:type="spellEnd"/>
     </w:p>
     <w:p>
       <w:pPr>
@@ -458,9 +879,19 @@
         </w:numPr>
         <w:ind w:left="709"/>
       </w:pPr>
-      <w:r>
-        <w:t>User Assignment</w:t>
-      </w:r>
+      <w:proofErr w:type="spellStart"/>
+      <w:r>
+        <w:t>User</w:t>
+      </w:r>
+      <w:proofErr w:type="spellEnd"/>
+      <w:r>
+        <w:t xml:space="preserve"> </w:t>
+      </w:r>
+      <w:proofErr w:type="spellStart"/>
+      <w:r>
+        <w:t>Assignment</w:t>
+      </w:r>
+      <w:proofErr w:type="spellEnd"/>
     </w:p>
     <w:p>
       <w:pPr>
@@ -471,22 +902,173 @@
         </w:numPr>
         <w:ind w:left="709"/>
       </w:pPr>
-      <w:r>
-        <w:t>Permission Assignment</w:t>
-      </w:r>
-    </w:p>
-    <w:p>
-      <w:r>
-        <w:t>No construtor sem parâmetros esta irá carregar a informação presente no ficheiro de configuração da aplicação, secção PDPPolicy, no construtor com parâmetros ele irá obter a informação que precisa dos enumeráveis de string.</w:t>
+      <w:proofErr w:type="spellStart"/>
+      <w:r>
+        <w:t>Permission</w:t>
+      </w:r>
+      <w:proofErr w:type="spellEnd"/>
+      <w:r>
+        <w:t xml:space="preserve"> </w:t>
+      </w:r>
+      <w:proofErr w:type="spellStart"/>
+      <w:r>
+        <w:t>Assignment</w:t>
+      </w:r>
+      <w:proofErr w:type="spellEnd"/>
+    </w:p>
+    <w:p>
+      <w:r>
+        <w:t xml:space="preserve">No construtor sem parâmetros esta irá carregar a informação presente no ficheiro de configuração da aplicação, secção </w:t>
+      </w:r>
+      <w:proofErr w:type="spellStart"/>
+      <w:r>
+        <w:t>PDPPolicy</w:t>
+      </w:r>
+      <w:proofErr w:type="spellEnd"/>
+      <w:r>
+        <w:t xml:space="preserve">, no construtor com parâmetros ele irá obter a informação que precisa dos enumeráveis de </w:t>
+      </w:r>
+      <w:proofErr w:type="spellStart"/>
+      <w:r>
+        <w:t>string</w:t>
+      </w:r>
+      <w:proofErr w:type="spellEnd"/>
+      <w:r>
+        <w:t>.</w:t>
       </w:r>
     </w:p>
     <w:p>
       <w:r>
         <w:tab/>
-        <w:t>Para interagir com o PolicyDecisionPoint tem que se criar uma sessão, existem duas formas, uma basta indicar o utilizador para o qual é a sessão e este irá atribuir todas as permissões associadas aos roles desse utilizador, na segunda para além do utilizador também se indica um role e as permissões associadas serão apenas as desse role. Para saber se uma determinada sessão tem permissões basta chamar o método HasPermission que recebe a sessão e as permissões necessárias, sendo que este irá então avaliar se esta sessão pode aceder a um recurso que necessite das permissões indicadas.</w:t>
+        <w:t xml:space="preserve">Para interagir com o </w:t>
+      </w:r>
+      <w:proofErr w:type="spellStart"/>
+      <w:r>
+        <w:t>PolicyDecisionPoint</w:t>
+      </w:r>
+      <w:proofErr w:type="spellEnd"/>
+      <w:r>
+        <w:t xml:space="preserve"> </w:t>
+      </w:r>
+      <w:r>
+        <w:t xml:space="preserve">existe o método </w:t>
+      </w:r>
+      <w:proofErr w:type="spellStart"/>
+      <w:r>
+        <w:t>HasPermission</w:t>
+      </w:r>
+      <w:proofErr w:type="spellEnd"/>
+      <w:r>
+        <w:t xml:space="preserve">, que recebe um </w:t>
+      </w:r>
+      <w:proofErr w:type="spellStart"/>
+      <w:r>
+        <w:t>IPrincipal</w:t>
+      </w:r>
+      <w:proofErr w:type="spellEnd"/>
+      <w:r>
+        <w:t xml:space="preserve"> e as permissões necessárias e indica se este tem as permissões necessárias. Para saber quais as permissões activas é feito, por cada role associado ao </w:t>
+      </w:r>
+      <w:proofErr w:type="spellStart"/>
+      <w:r>
+        <w:t>User</w:t>
+      </w:r>
+      <w:proofErr w:type="spellEnd"/>
+      <w:r>
+        <w:t>, uma pergunta ao principal se este tem o role e são apenas adicionados para os roles que estiverem activos de momento, se não existir nenhum role activo são então adicionados todos.</w:t>
+      </w:r>
+      <w:r>
+        <w:t xml:space="preserve"> Depois de se saber quais as permissões activas </w:t>
+      </w:r>
+      <w:r>
+        <w:t>ir-se-á</w:t>
+      </w:r>
+      <w:r>
+        <w:t xml:space="preserve"> então ver se existem suficientes para aceder ao recurso.</w:t>
+      </w:r>
+    </w:p>
+    <w:p>
+      <w:r>
+        <w:br w:type="page"/>
+      </w:r>
+    </w:p>
+    <w:p>
+      <w:pPr>
+        <w:pStyle w:val="Cabealho1"/>
+      </w:pPr>
+      <w:proofErr w:type="spellStart"/>
+      <w:r>
+        <w:lastRenderedPageBreak/>
+        <w:t>PolicyEnforcementPoint</w:t>
+      </w:r>
+      <w:proofErr w:type="spellEnd"/>
+    </w:p>
+    <w:p/>
+    <w:p>
+      <w:r>
+        <w:tab/>
+        <w:t>Neste exercício foi escolhida a opção 2, uma aplicação em MVC, foi criado um filtro de autorização para validar</w:t>
+      </w:r>
+      <w:r>
+        <w:t xml:space="preserve"> se o utilizador tem per</w:t>
       </w:r>
       <w:bookmarkStart w:id="0" w:name="_GoBack"/>
       <w:bookmarkEnd w:id="0"/>
+      <w:r>
+        <w:t xml:space="preserve">missões, este filtro tem como parâmetro do atributo um </w:t>
+      </w:r>
+      <w:proofErr w:type="spellStart"/>
+      <w:r>
+        <w:t>array</w:t>
+      </w:r>
+      <w:proofErr w:type="spellEnd"/>
+      <w:r>
+        <w:t xml:space="preserve"> de </w:t>
+      </w:r>
+      <w:proofErr w:type="spellStart"/>
+      <w:r>
+        <w:t>strings</w:t>
+      </w:r>
+      <w:proofErr w:type="spellEnd"/>
+      <w:r>
+        <w:t xml:space="preserve"> com o nome das permissões. A cada pedido se o utilizador estiver autenticado ele irá fazer </w:t>
+      </w:r>
+      <w:proofErr w:type="spellStart"/>
+      <w:r>
+        <w:rPr>
+          <w:i/>
+        </w:rPr>
+        <w:t>demand</w:t>
+      </w:r>
+      <w:proofErr w:type="spellEnd"/>
+      <w:r>
+        <w:t xml:space="preserve"> de cada uma das permissões</w:t>
+      </w:r>
+      <w:r>
+        <w:t xml:space="preserve">, se alguma falhar irá lançar uma </w:t>
+      </w:r>
+      <w:proofErr w:type="spellStart"/>
+      <w:r>
+        <w:rPr>
+          <w:i/>
+        </w:rPr>
+        <w:t>SecurityException</w:t>
+      </w:r>
+      <w:proofErr w:type="spellEnd"/>
+      <w:r>
+        <w:t xml:space="preserve"> que não é capturada para que o MVC saiba que deve negar o acesso ao recurso, caso o utilizador não esteja autenticado também é lançada uma </w:t>
+      </w:r>
+      <w:proofErr w:type="spellStart"/>
+      <w:r>
+        <w:rPr>
+          <w:i/>
+        </w:rPr>
+        <w:t>SecurityException</w:t>
+      </w:r>
+      <w:proofErr w:type="spellEnd"/>
+      <w:r>
+        <w:t>.</w:t>
+      </w:r>
     </w:p>
     <w:sectPr>
       <w:pgSz w:w="11906" w:h="16838"/>
@@ -1757,7 +2339,7 @@
 </file>
 
 <file path=customXml/itemProps1.xml><?xml version="1.0" encoding="utf-8"?>
-<ds:datastoreItem xmlns:ds="http://schemas.openxmlformats.org/officeDocument/2006/customXml" ds:itemID="{63CC0F4B-D45E-4903-A24F-E39E0B88C41F}">
+<ds:datastoreItem xmlns:ds="http://schemas.openxmlformats.org/officeDocument/2006/customXml" ds:itemID="{CE2CDCEF-DF99-4814-9CB7-F168C0250BF5}">
   <ds:schemaRefs>
     <ds:schemaRef ds:uri="http://schemas.openxmlformats.org/officeDocument/2006/bibliography"/>
   </ds:schemaRefs>

</xml_diff>